<commit_message>
After adding github link to Write Up
</commit_message>
<xml_diff>
--- a/Phase End Project/Documentation/Write Up.docx
+++ b/Phase End Project/Documentation/Write Up.docx
@@ -187,50 +187,284 @@
           <w:szCs w:val="28"/>
           <w:lang w:val="en-US"/>
         </w:rPr>
-        <w:t xml:space="preserve">  - `EmpProfile`: Represents employee profiles with properties such as `EmpCode`, `EmpName`, `Email`, `DateOfBirth`, and `DeptCode`. It also has a navigation property `DeptMaster` to represent the associated department.</w:t>
-      </w:r>
-    </w:p>
-    <w:p>
-      <w:pPr>
-        <w:rPr>
-          <w:sz w:val="28"/>
-          <w:szCs w:val="28"/>
-          <w:lang w:val="en-US"/>
-        </w:rPr>
-      </w:pPr>
-      <w:r>
-        <w:rPr>
-          <w:sz w:val="28"/>
-          <w:szCs w:val="28"/>
-          <w:lang w:val="en-US"/>
-        </w:rPr>
-        <w:t xml:space="preserve">  - `DeptMaster`: Represents department information with properties like `DeptCode` and `DeptName`. </w:t>
-      </w:r>
-    </w:p>
-    <w:p>
-      <w:pPr>
-        <w:rPr>
-          <w:sz w:val="28"/>
-          <w:szCs w:val="28"/>
-          <w:lang w:val="en-US"/>
-        </w:rPr>
-      </w:pPr>
-    </w:p>
-    <w:p>
-      <w:pPr>
-        <w:rPr>
-          <w:sz w:val="28"/>
-          <w:szCs w:val="28"/>
-          <w:lang w:val="en-US"/>
-        </w:rPr>
-      </w:pPr>
-      <w:r>
-        <w:rPr>
-          <w:sz w:val="28"/>
-          <w:szCs w:val="28"/>
-          <w:lang w:val="en-US"/>
-        </w:rPr>
-        <w:t>- Context Class: A context class inherits from DbContext and serves as the bridge between the application and the database. It includes DbSet properties for both `EmpProfile` and `DeptMaster` entities.</w:t>
+        <w:t xml:space="preserve">  - `</w:t>
+      </w:r>
+      <w:proofErr w:type="spellStart"/>
+      <w:r>
+        <w:rPr>
+          <w:sz w:val="28"/>
+          <w:szCs w:val="28"/>
+          <w:lang w:val="en-US"/>
+        </w:rPr>
+        <w:t>EmpProfile</w:t>
+      </w:r>
+      <w:proofErr w:type="spellEnd"/>
+      <w:r>
+        <w:rPr>
+          <w:sz w:val="28"/>
+          <w:szCs w:val="28"/>
+          <w:lang w:val="en-US"/>
+        </w:rPr>
+        <w:t>`: Represents employee profiles with properties such as `</w:t>
+      </w:r>
+      <w:proofErr w:type="spellStart"/>
+      <w:r>
+        <w:rPr>
+          <w:sz w:val="28"/>
+          <w:szCs w:val="28"/>
+          <w:lang w:val="en-US"/>
+        </w:rPr>
+        <w:t>EmpCode</w:t>
+      </w:r>
+      <w:proofErr w:type="spellEnd"/>
+      <w:r>
+        <w:rPr>
+          <w:sz w:val="28"/>
+          <w:szCs w:val="28"/>
+          <w:lang w:val="en-US"/>
+        </w:rPr>
+        <w:t>`, `</w:t>
+      </w:r>
+      <w:proofErr w:type="spellStart"/>
+      <w:r>
+        <w:rPr>
+          <w:sz w:val="28"/>
+          <w:szCs w:val="28"/>
+          <w:lang w:val="en-US"/>
+        </w:rPr>
+        <w:t>EmpName</w:t>
+      </w:r>
+      <w:proofErr w:type="spellEnd"/>
+      <w:r>
+        <w:rPr>
+          <w:sz w:val="28"/>
+          <w:szCs w:val="28"/>
+          <w:lang w:val="en-US"/>
+        </w:rPr>
+        <w:t>`, `Email`, `</w:t>
+      </w:r>
+      <w:proofErr w:type="spellStart"/>
+      <w:r>
+        <w:rPr>
+          <w:sz w:val="28"/>
+          <w:szCs w:val="28"/>
+          <w:lang w:val="en-US"/>
+        </w:rPr>
+        <w:t>DateOfBirth</w:t>
+      </w:r>
+      <w:proofErr w:type="spellEnd"/>
+      <w:r>
+        <w:rPr>
+          <w:sz w:val="28"/>
+          <w:szCs w:val="28"/>
+          <w:lang w:val="en-US"/>
+        </w:rPr>
+        <w:t>`, and `</w:t>
+      </w:r>
+      <w:proofErr w:type="spellStart"/>
+      <w:r>
+        <w:rPr>
+          <w:sz w:val="28"/>
+          <w:szCs w:val="28"/>
+          <w:lang w:val="en-US"/>
+        </w:rPr>
+        <w:t>DeptCode</w:t>
+      </w:r>
+      <w:proofErr w:type="spellEnd"/>
+      <w:r>
+        <w:rPr>
+          <w:sz w:val="28"/>
+          <w:szCs w:val="28"/>
+          <w:lang w:val="en-US"/>
+        </w:rPr>
+        <w:t>`. It also has a navigation property `</w:t>
+      </w:r>
+      <w:proofErr w:type="spellStart"/>
+      <w:r>
+        <w:rPr>
+          <w:sz w:val="28"/>
+          <w:szCs w:val="28"/>
+          <w:lang w:val="en-US"/>
+        </w:rPr>
+        <w:t>DeptMaster</w:t>
+      </w:r>
+      <w:proofErr w:type="spellEnd"/>
+      <w:r>
+        <w:rPr>
+          <w:sz w:val="28"/>
+          <w:szCs w:val="28"/>
+          <w:lang w:val="en-US"/>
+        </w:rPr>
+        <w:t>` to represent the associated department.</w:t>
+      </w:r>
+    </w:p>
+    <w:p>
+      <w:pPr>
+        <w:rPr>
+          <w:sz w:val="28"/>
+          <w:szCs w:val="28"/>
+          <w:lang w:val="en-US"/>
+        </w:rPr>
+      </w:pPr>
+      <w:r>
+        <w:rPr>
+          <w:sz w:val="28"/>
+          <w:szCs w:val="28"/>
+          <w:lang w:val="en-US"/>
+        </w:rPr>
+        <w:t xml:space="preserve">  - `</w:t>
+      </w:r>
+      <w:proofErr w:type="spellStart"/>
+      <w:r>
+        <w:rPr>
+          <w:sz w:val="28"/>
+          <w:szCs w:val="28"/>
+          <w:lang w:val="en-US"/>
+        </w:rPr>
+        <w:t>DeptMaster</w:t>
+      </w:r>
+      <w:proofErr w:type="spellEnd"/>
+      <w:r>
+        <w:rPr>
+          <w:sz w:val="28"/>
+          <w:szCs w:val="28"/>
+          <w:lang w:val="en-US"/>
+        </w:rPr>
+        <w:t>`: Represents department information with properties like `</w:t>
+      </w:r>
+      <w:proofErr w:type="spellStart"/>
+      <w:r>
+        <w:rPr>
+          <w:sz w:val="28"/>
+          <w:szCs w:val="28"/>
+          <w:lang w:val="en-US"/>
+        </w:rPr>
+        <w:t>DeptCode</w:t>
+      </w:r>
+      <w:proofErr w:type="spellEnd"/>
+      <w:r>
+        <w:rPr>
+          <w:sz w:val="28"/>
+          <w:szCs w:val="28"/>
+          <w:lang w:val="en-US"/>
+        </w:rPr>
+        <w:t>` and `</w:t>
+      </w:r>
+      <w:proofErr w:type="spellStart"/>
+      <w:r>
+        <w:rPr>
+          <w:sz w:val="28"/>
+          <w:szCs w:val="28"/>
+          <w:lang w:val="en-US"/>
+        </w:rPr>
+        <w:t>DeptName</w:t>
+      </w:r>
+      <w:proofErr w:type="spellEnd"/>
+      <w:r>
+        <w:rPr>
+          <w:sz w:val="28"/>
+          <w:szCs w:val="28"/>
+          <w:lang w:val="en-US"/>
+        </w:rPr>
+        <w:t xml:space="preserve">`. </w:t>
+      </w:r>
+    </w:p>
+    <w:p>
+      <w:pPr>
+        <w:rPr>
+          <w:sz w:val="28"/>
+          <w:szCs w:val="28"/>
+          <w:lang w:val="en-US"/>
+        </w:rPr>
+      </w:pPr>
+    </w:p>
+    <w:p>
+      <w:pPr>
+        <w:rPr>
+          <w:sz w:val="28"/>
+          <w:szCs w:val="28"/>
+          <w:lang w:val="en-US"/>
+        </w:rPr>
+      </w:pPr>
+      <w:r>
+        <w:rPr>
+          <w:sz w:val="28"/>
+          <w:szCs w:val="28"/>
+          <w:lang w:val="en-US"/>
+        </w:rPr>
+        <w:t xml:space="preserve">- Context Class: A context class inherits from </w:t>
+      </w:r>
+      <w:proofErr w:type="spellStart"/>
+      <w:r>
+        <w:rPr>
+          <w:sz w:val="28"/>
+          <w:szCs w:val="28"/>
+          <w:lang w:val="en-US"/>
+        </w:rPr>
+        <w:t>DbContext</w:t>
+      </w:r>
+      <w:proofErr w:type="spellEnd"/>
+      <w:r>
+        <w:rPr>
+          <w:sz w:val="28"/>
+          <w:szCs w:val="28"/>
+          <w:lang w:val="en-US"/>
+        </w:rPr>
+        <w:t xml:space="preserve"> and serves as the bridge between the application and the database. It includes </w:t>
+      </w:r>
+      <w:proofErr w:type="spellStart"/>
+      <w:r>
+        <w:rPr>
+          <w:sz w:val="28"/>
+          <w:szCs w:val="28"/>
+          <w:lang w:val="en-US"/>
+        </w:rPr>
+        <w:t>DbSet</w:t>
+      </w:r>
+      <w:proofErr w:type="spellEnd"/>
+      <w:r>
+        <w:rPr>
+          <w:sz w:val="28"/>
+          <w:szCs w:val="28"/>
+          <w:lang w:val="en-US"/>
+        </w:rPr>
+        <w:t xml:space="preserve"> properties for both `</w:t>
+      </w:r>
+      <w:proofErr w:type="spellStart"/>
+      <w:r>
+        <w:rPr>
+          <w:sz w:val="28"/>
+          <w:szCs w:val="28"/>
+          <w:lang w:val="en-US"/>
+        </w:rPr>
+        <w:t>EmpProfile</w:t>
+      </w:r>
+      <w:proofErr w:type="spellEnd"/>
+      <w:r>
+        <w:rPr>
+          <w:sz w:val="28"/>
+          <w:szCs w:val="28"/>
+          <w:lang w:val="en-US"/>
+        </w:rPr>
+        <w:t>` and `</w:t>
+      </w:r>
+      <w:proofErr w:type="spellStart"/>
+      <w:r>
+        <w:rPr>
+          <w:sz w:val="28"/>
+          <w:szCs w:val="28"/>
+          <w:lang w:val="en-US"/>
+        </w:rPr>
+        <w:t>DeptMaster</w:t>
+      </w:r>
+      <w:proofErr w:type="spellEnd"/>
+      <w:r>
+        <w:rPr>
+          <w:sz w:val="28"/>
+          <w:szCs w:val="28"/>
+          <w:lang w:val="en-US"/>
+        </w:rPr>
+        <w:t>` entities.</w:t>
       </w:r>
     </w:p>
     <w:p>
@@ -535,7 +769,25 @@
           <w:szCs w:val="28"/>
           <w:lang w:val="en-US"/>
         </w:rPr>
-        <w:t xml:space="preserve"> Users can create a new employee profile by sending a POST request to the appropriate API endpoint. The employee is associated with a specific department identified by `DeptCode`.</w:t>
+        <w:t xml:space="preserve"> Users can create a new employee profile by sending a POST request to the appropriate API endpoint. The employee is associated with a specific department identified by `</w:t>
+      </w:r>
+      <w:proofErr w:type="spellStart"/>
+      <w:r>
+        <w:rPr>
+          <w:sz w:val="28"/>
+          <w:szCs w:val="28"/>
+          <w:lang w:val="en-US"/>
+        </w:rPr>
+        <w:t>DeptCode</w:t>
+      </w:r>
+      <w:proofErr w:type="spellEnd"/>
+      <w:r>
+        <w:rPr>
+          <w:sz w:val="28"/>
+          <w:szCs w:val="28"/>
+          <w:lang w:val="en-US"/>
+        </w:rPr>
+        <w:t>`.</w:t>
       </w:r>
     </w:p>
     <w:p>
@@ -571,7 +823,25 @@
           <w:szCs w:val="28"/>
           <w:lang w:val="en-US"/>
         </w:rPr>
-        <w:t xml:space="preserve"> Users can retrieve a list of all employee profiles or fetch the details of a specific employee by providing their `EmpCode`.</w:t>
+        <w:t xml:space="preserve"> Users can retrieve a list of all employee profiles or fetch the details of a specific employee by providing their `</w:t>
+      </w:r>
+      <w:proofErr w:type="spellStart"/>
+      <w:r>
+        <w:rPr>
+          <w:sz w:val="28"/>
+          <w:szCs w:val="28"/>
+          <w:lang w:val="en-US"/>
+        </w:rPr>
+        <w:t>EmpCode</w:t>
+      </w:r>
+      <w:proofErr w:type="spellEnd"/>
+      <w:r>
+        <w:rPr>
+          <w:sz w:val="28"/>
+          <w:szCs w:val="28"/>
+          <w:lang w:val="en-US"/>
+        </w:rPr>
+        <w:t>`.</w:t>
       </w:r>
     </w:p>
     <w:p>
@@ -606,7 +876,43 @@
           <w:szCs w:val="28"/>
           <w:lang w:val="en-US"/>
         </w:rPr>
-        <w:t xml:space="preserve"> Updating an employee profile involves sending a PUT request to the API with the modified data. If the `DeptCode` is changed, the associated `DeptMaster` entity is updated accordingly.</w:t>
+        <w:t xml:space="preserve"> Updating an employee profile involves sending a PUT request to the API with the modified data. If the `</w:t>
+      </w:r>
+      <w:proofErr w:type="spellStart"/>
+      <w:r>
+        <w:rPr>
+          <w:sz w:val="28"/>
+          <w:szCs w:val="28"/>
+          <w:lang w:val="en-US"/>
+        </w:rPr>
+        <w:t>DeptCode</w:t>
+      </w:r>
+      <w:proofErr w:type="spellEnd"/>
+      <w:r>
+        <w:rPr>
+          <w:sz w:val="28"/>
+          <w:szCs w:val="28"/>
+          <w:lang w:val="en-US"/>
+        </w:rPr>
+        <w:t>` is changed, the associated `</w:t>
+      </w:r>
+      <w:proofErr w:type="spellStart"/>
+      <w:r>
+        <w:rPr>
+          <w:sz w:val="28"/>
+          <w:szCs w:val="28"/>
+          <w:lang w:val="en-US"/>
+        </w:rPr>
+        <w:t>DeptMaster</w:t>
+      </w:r>
+      <w:proofErr w:type="spellEnd"/>
+      <w:r>
+        <w:rPr>
+          <w:sz w:val="28"/>
+          <w:szCs w:val="28"/>
+          <w:lang w:val="en-US"/>
+        </w:rPr>
+        <w:t>` entity is updated accordingly.</w:t>
       </w:r>
     </w:p>
     <w:p>
@@ -695,6 +1001,55 @@
           <w:lang w:val="en-US"/>
         </w:rPr>
         <w:t>The Employee Management System is a robust ASP.NET Core Web API project that offers a flexible and efficient way to manage employee profiles and their departments. By following the principles of good software design and adhering to the Data Repository Pattern, this application ensures data integrity and maintainability.</w:t>
+      </w:r>
+    </w:p>
+    <w:p>
+      <w:pPr>
+        <w:rPr>
+          <w:sz w:val="28"/>
+          <w:szCs w:val="28"/>
+          <w:lang w:val="en-US"/>
+        </w:rPr>
+      </w:pPr>
+    </w:p>
+    <w:p>
+      <w:pPr>
+        <w:rPr>
+          <w:b/>
+          <w:bCs/>
+          <w:sz w:val="28"/>
+          <w:szCs w:val="28"/>
+          <w:lang w:val="en-US"/>
+        </w:rPr>
+      </w:pPr>
+      <w:r>
+        <w:rPr>
+          <w:b/>
+          <w:bCs/>
+          <w:sz w:val="28"/>
+          <w:szCs w:val="28"/>
+          <w:lang w:val="en-US"/>
+        </w:rPr>
+        <w:t>GitHub Link:</w:t>
+      </w:r>
+    </w:p>
+    <w:p>
+      <w:pPr>
+        <w:rPr>
+          <w:color w:val="0070C0"/>
+          <w:sz w:val="28"/>
+          <w:szCs w:val="28"/>
+          <w:lang w:val="en-US"/>
+        </w:rPr>
+      </w:pPr>
+      <w:r>
+        <w:rPr>
+          <w:color w:val="0070C0"/>
+          <w:sz w:val="28"/>
+          <w:szCs w:val="28"/>
+          <w:lang w:val="en-US"/>
+        </w:rPr>
+        <w:t>https://github.com/Vasanth30e/Practice_Project_Phase3/tree/master/Phase%20End%20Project</w:t>
       </w:r>
     </w:p>
     <w:p>

</xml_diff>